<commit_message>
baza, backend za recomendations
</commit_message>
<xml_diff>
--- a/documentation/BookNest_Documentation.docx
+++ b/documentation/BookNest_Documentation.docx
@@ -223,12 +223,6 @@
         <w:t>Štampfer</w:t>
       </w:r>
       <w:proofErr w:type="spellEnd"/>
-      <w:r>
-        <w:t>.</w:t>
-      </w:r>
-      <w:r>
-        <w:t>.</w:t>
-      </w:r>
     </w:p>
     <w:p>
       <w:pPr>
@@ -529,7 +523,10 @@
       </w:r>
       <w:proofErr w:type="spellEnd"/>
       <w:r>
-        <w:t xml:space="preserve"> storitev.</w:t>
+        <w:t>-</w:t>
+      </w:r>
+      <w:r>
+        <w:t>storitev.</w:t>
       </w:r>
     </w:p>
     <w:p>
@@ -808,21 +805,12 @@
           <w:bCs/>
         </w:rPr>
       </w:pPr>
-      <w:proofErr w:type="spellStart"/>
       <w:r>
         <w:rPr>
           <w:b/>
           <w:bCs/>
         </w:rPr>
-        <w:t>Časovnica</w:t>
-      </w:r>
-      <w:proofErr w:type="spellEnd"/>
-      <w:r>
-        <w:rPr>
-          <w:b/>
-          <w:bCs/>
-        </w:rPr>
-        <w:t>:</w:t>
+        <w:t>Časovnica:</w:t>
       </w:r>
     </w:p>
     <w:p>
@@ -1082,7 +1070,7 @@
     <w:p>
       <w:r>
         <w:pict w14:anchorId="1C972F32">
-          <v:rect id="_x0000_i1031" style="width:0;height:1.5pt" o:hralign="center" o:hrstd="t" o:hr="t" fillcolor="#a0a0a0" stroked="f"/>
+          <v:rect id="_x0000_i1025" style="width:0;height:1.5pt" o:hralign="center" o:hrstd="t" o:hr="t" fillcolor="#a0a0a0" stroked="f"/>
         </w:pict>
       </w:r>
     </w:p>
@@ -1268,21 +1256,12 @@
           <w:bCs/>
         </w:rPr>
       </w:pPr>
-      <w:proofErr w:type="spellStart"/>
       <w:r>
         <w:rPr>
           <w:b/>
           <w:bCs/>
         </w:rPr>
-        <w:t>Časovnica</w:t>
-      </w:r>
-      <w:proofErr w:type="spellEnd"/>
-      <w:r>
-        <w:rPr>
-          <w:b/>
-          <w:bCs/>
-        </w:rPr>
-        <w:t>:</w:t>
+        <w:t>Časovnica:</w:t>
       </w:r>
     </w:p>
     <w:p>
@@ -4868,6 +4847,7 @@
   <w:style w:type="character" w:default="1" w:styleId="Privzetapisavaodstavka">
     <w:name w:val="Default Paragraph Font"/>
     <w:uiPriority w:val="1"/>
+    <w:semiHidden/>
     <w:unhideWhenUsed/>
   </w:style>
   <w:style w:type="table" w:default="1" w:styleId="Navadnatabela">

</xml_diff>

<commit_message>
brez tokenov in cookijev, delujoča priajva in registracija
</commit_message>
<xml_diff>
--- a/documentation/BookNest_Documentation.docx
+++ b/documentation/BookNest_Documentation.docx
@@ -1006,7 +1006,18 @@
         <w:t>:</w:t>
       </w:r>
       <w:r>
-        <w:t xml:space="preserve"> Node.js, Express.</w:t>
+        <w:t xml:space="preserve"> Node.js, Express</w:t>
+      </w:r>
+      <w:r>
+        <w:t xml:space="preserve">, </w:t>
+      </w:r>
+      <w:proofErr w:type="spellStart"/>
+      <w:r>
+        <w:t>FastAPI</w:t>
+      </w:r>
+      <w:proofErr w:type="spellEnd"/>
+      <w:r>
+        <w:t>.</w:t>
       </w:r>
     </w:p>
     <w:p>
@@ -1029,6 +1040,30 @@
       <w:proofErr w:type="spellStart"/>
       <w:r>
         <w:t>MongoDB</w:t>
+      </w:r>
+      <w:proofErr w:type="spellEnd"/>
+      <w:r>
+        <w:t xml:space="preserve">, </w:t>
+      </w:r>
+      <w:proofErr w:type="spellStart"/>
+      <w:r>
+        <w:t>Firebase</w:t>
+      </w:r>
+      <w:proofErr w:type="spellEnd"/>
+      <w:r>
+        <w:t xml:space="preserve"> </w:t>
+      </w:r>
+      <w:proofErr w:type="spellStart"/>
+      <w:r>
+        <w:t>Cloud</w:t>
+      </w:r>
+      <w:proofErr w:type="spellEnd"/>
+      <w:r>
+        <w:t xml:space="preserve"> </w:t>
+      </w:r>
+      <w:proofErr w:type="spellStart"/>
+      <w:r>
+        <w:t>Firestore</w:t>
       </w:r>
       <w:proofErr w:type="spellEnd"/>
       <w:r>
@@ -1353,243 +1388,6 @@
         </w:pict>
       </w:r>
     </w:p>
-    <w:p>
-      <w:pPr>
-        <w:rPr>
-          <w:b/>
-          <w:bCs/>
-        </w:rPr>
-      </w:pPr>
-      <w:r>
-        <w:rPr>
-          <w:b/>
-          <w:bCs/>
-        </w:rPr>
-        <w:t>Dodatne informacije</w:t>
-      </w:r>
-    </w:p>
-    <w:p>
-      <w:pPr>
-        <w:rPr>
-          <w:b/>
-          <w:bCs/>
-        </w:rPr>
-      </w:pPr>
-      <w:r>
-        <w:rPr>
-          <w:b/>
-          <w:bCs/>
-        </w:rPr>
-        <w:t>Orodja:</w:t>
-      </w:r>
-    </w:p>
-    <w:p>
-      <w:pPr>
-        <w:numPr>
-          <w:ilvl w:val="0"/>
-          <w:numId w:val="8"/>
-        </w:numPr>
-      </w:pPr>
-      <w:r>
-        <w:rPr>
-          <w:b/>
-          <w:bCs/>
-        </w:rPr>
-        <w:t xml:space="preserve">Razvoj </w:t>
-      </w:r>
-      <w:proofErr w:type="spellStart"/>
-      <w:r>
-        <w:rPr>
-          <w:b/>
-          <w:bCs/>
-        </w:rPr>
-        <w:t>frontend</w:t>
-      </w:r>
-      <w:proofErr w:type="spellEnd"/>
-      <w:r>
-        <w:rPr>
-          <w:b/>
-          <w:bCs/>
-        </w:rPr>
-        <w:t>:</w:t>
-      </w:r>
-      <w:r>
-        <w:t xml:space="preserve"> </w:t>
-      </w:r>
-      <w:proofErr w:type="spellStart"/>
-      <w:r>
-        <w:t>React</w:t>
-      </w:r>
-      <w:proofErr w:type="spellEnd"/>
-      <w:r>
-        <w:t xml:space="preserve">, </w:t>
-      </w:r>
-      <w:proofErr w:type="spellStart"/>
-      <w:r>
-        <w:t>Typescript</w:t>
-      </w:r>
-      <w:proofErr w:type="spellEnd"/>
-      <w:r>
-        <w:t>.</w:t>
-      </w:r>
-    </w:p>
-    <w:p>
-      <w:pPr>
-        <w:numPr>
-          <w:ilvl w:val="0"/>
-          <w:numId w:val="8"/>
-        </w:numPr>
-      </w:pPr>
-      <w:proofErr w:type="spellStart"/>
-      <w:r>
-        <w:rPr>
-          <w:b/>
-          <w:bCs/>
-        </w:rPr>
-        <w:t>Backend</w:t>
-      </w:r>
-      <w:proofErr w:type="spellEnd"/>
-      <w:r>
-        <w:rPr>
-          <w:b/>
-          <w:bCs/>
-        </w:rPr>
-        <w:t>:</w:t>
-      </w:r>
-      <w:r>
-        <w:t xml:space="preserve"> Node.js, Express.</w:t>
-      </w:r>
-    </w:p>
-    <w:p>
-      <w:pPr>
-        <w:numPr>
-          <w:ilvl w:val="0"/>
-          <w:numId w:val="8"/>
-        </w:numPr>
-      </w:pPr>
-      <w:r>
-        <w:rPr>
-          <w:b/>
-          <w:bCs/>
-        </w:rPr>
-        <w:t>Baza podatkov:</w:t>
-      </w:r>
-      <w:r>
-        <w:t xml:space="preserve"> </w:t>
-      </w:r>
-      <w:proofErr w:type="spellStart"/>
-      <w:r>
-        <w:t>MongoDB</w:t>
-      </w:r>
-      <w:proofErr w:type="spellEnd"/>
-      <w:r>
-        <w:t>.</w:t>
-      </w:r>
-    </w:p>
-    <w:p>
-      <w:pPr>
-        <w:numPr>
-          <w:ilvl w:val="0"/>
-          <w:numId w:val="8"/>
-        </w:numPr>
-      </w:pPr>
-      <w:r>
-        <w:rPr>
-          <w:b/>
-          <w:bCs/>
-        </w:rPr>
-        <w:t>Notifikacije:</w:t>
-      </w:r>
-      <w:r>
-        <w:t xml:space="preserve"> </w:t>
-      </w:r>
-      <w:proofErr w:type="spellStart"/>
-      <w:r>
-        <w:t>Firebase</w:t>
-      </w:r>
-      <w:proofErr w:type="spellEnd"/>
-      <w:r>
-        <w:t xml:space="preserve"> </w:t>
-      </w:r>
-      <w:proofErr w:type="spellStart"/>
-      <w:r>
-        <w:t>Cloud</w:t>
-      </w:r>
-      <w:proofErr w:type="spellEnd"/>
-      <w:r>
-        <w:t xml:space="preserve"> </w:t>
-      </w:r>
-      <w:proofErr w:type="spellStart"/>
-      <w:r>
-        <w:t>Messaging</w:t>
-      </w:r>
-      <w:proofErr w:type="spellEnd"/>
-      <w:r>
-        <w:t>.</w:t>
-      </w:r>
-    </w:p>
-    <w:p>
-      <w:pPr>
-        <w:rPr>
-          <w:b/>
-          <w:bCs/>
-        </w:rPr>
-      </w:pPr>
-      <w:r>
-        <w:rPr>
-          <w:b/>
-          <w:bCs/>
-        </w:rPr>
-        <w:lastRenderedPageBreak/>
-        <w:t>Časovnica:</w:t>
-      </w:r>
-    </w:p>
-    <w:p>
-      <w:pPr>
-        <w:numPr>
-          <w:ilvl w:val="0"/>
-          <w:numId w:val="9"/>
-        </w:numPr>
-      </w:pPr>
-      <w:r>
-        <w:t>Načrtovanje: 1 teden</w:t>
-      </w:r>
-    </w:p>
-    <w:p>
-      <w:pPr>
-        <w:numPr>
-          <w:ilvl w:val="0"/>
-          <w:numId w:val="9"/>
-        </w:numPr>
-      </w:pPr>
-      <w:r>
-        <w:t>Razvoj posameznih komponent: 4 tedni</w:t>
-      </w:r>
-    </w:p>
-    <w:p>
-      <w:pPr>
-        <w:numPr>
-          <w:ilvl w:val="0"/>
-          <w:numId w:val="9"/>
-        </w:numPr>
-      </w:pPr>
-      <w:r>
-        <w:t>Integracija in testiranje: 2 tedna</w:t>
-      </w:r>
-    </w:p>
-    <w:p>
-      <w:pPr>
-        <w:numPr>
-          <w:ilvl w:val="0"/>
-          <w:numId w:val="9"/>
-        </w:numPr>
-      </w:pPr>
-      <w:r>
-        <w:t>Končna predstavitev: 1 teden</w:t>
-      </w:r>
-    </w:p>
-    <w:p/>
-    <w:p/>
     <w:p/>
     <w:sectPr>
       <w:pgSz w:w="11906" w:h="16838"/>

</xml_diff>